<commit_message>
Added temp section at the botton of the document with unparaphrased info about stuent-centered learning
</commit_message>
<xml_diff>
--- a/Research proposal_Alexey Panin.docx
+++ b/Research proposal_Alexey Panin.docx
@@ -30,17 +30,8 @@
           <w:bCs/>
           <w:lang w:val="en-US"/>
         </w:rPr>
-        <w:t xml:space="preserve">Alexey </w:t>
-      </w:r>
-      <w:proofErr w:type="spellStart"/>
-      <w:r>
-        <w:rPr>
-          <w:bCs/>
-          <w:lang w:val="en-US"/>
-        </w:rPr>
-        <w:t>Panin</w:t>
-      </w:r>
-      <w:proofErr w:type="spellEnd"/>
+        <w:t>Alexey Panin</w:t>
+      </w:r>
     </w:p>
     <w:p>
       <w:pPr>
@@ -133,17 +124,8 @@
           <w:lang w:val="en-US"/>
         </w:rPr>
         <w:br/>
-        <w:t xml:space="preserve">University of </w:t>
-      </w:r>
-      <w:proofErr w:type="spellStart"/>
-      <w:r>
-        <w:rPr>
-          <w:bCs/>
-          <w:lang w:val="en-US"/>
-        </w:rPr>
-        <w:t>Jyväskylä</w:t>
-      </w:r>
-      <w:proofErr w:type="spellEnd"/>
+        <w:t>University of Jyväskylä</w:t>
+      </w:r>
     </w:p>
     <w:p>
       <w:pPr>
@@ -191,8 +173,6 @@
           <w:lang w:val="en-US"/>
         </w:rPr>
       </w:pPr>
-      <w:bookmarkStart w:id="0" w:name="_GoBack"/>
-      <w:bookmarkEnd w:id="0"/>
     </w:p>
     <w:p>
       <w:pPr>
@@ -410,8 +390,7 @@
     </w:p>
     <w:p>
       <w:pPr>
-        <w:pStyle w:val="2"/>
-        <w:jc w:val="both"/>
+        <w:pStyle w:val="3"/>
       </w:pPr>
       <w:r>
         <w:t>Teaching approach within STEM subjects in European schools</w:t>
@@ -449,50 +428,13 @@
           <w:rStyle w:val="a5"/>
           <w:lang w:val="en-US"/>
         </w:rPr>
-        <w:t xml:space="preserve">student </w:t>
-      </w:r>
-      <w:proofErr w:type="spellStart"/>
-      <w:r>
-        <w:rPr>
-          <w:rStyle w:val="a5"/>
-          <w:lang w:val="en-US"/>
-        </w:rPr>
-        <w:t>centred</w:t>
-      </w:r>
-      <w:proofErr w:type="spellEnd"/>
-      <w:r>
-        <w:rPr>
-          <w:lang w:val="en-US"/>
-        </w:rPr>
-        <w:t xml:space="preserve"> learning where all students have access to devices, digital content and software in a </w:t>
-      </w:r>
-      <w:proofErr w:type="spellStart"/>
-      <w:r>
-        <w:rPr>
-          <w:lang w:val="en-US"/>
-        </w:rPr>
-        <w:t>personalised</w:t>
-      </w:r>
-      <w:proofErr w:type="spellEnd"/>
-      <w:r>
-        <w:rPr>
-          <w:lang w:val="en-US"/>
-        </w:rPr>
-        <w:t xml:space="preserve"> way. Research indicates that interactive classrooms need the support of ICT personal learning environments in order to provide participatory learning in a student centric way. By marrying the principles of </w:t>
-      </w:r>
-      <w:proofErr w:type="spellStart"/>
-      <w:r>
-        <w:rPr>
-          <w:lang w:val="en-US"/>
-        </w:rPr>
-        <w:t>personalised</w:t>
-      </w:r>
-      <w:proofErr w:type="spellEnd"/>
-      <w:r>
-        <w:rPr>
-          <w:lang w:val="en-US"/>
-        </w:rPr>
-        <w:t xml:space="preserve"> learning with the tools of technology some educators believe that they have the chance to create the kind of customized learning environment that can finally break schools out of industrial age model of education to bring the true 21st century school reform.</w:t>
+        <w:t>student centred</w:t>
+      </w:r>
+      <w:r>
+        <w:rPr>
+          <w:lang w:val="en-US"/>
+        </w:rPr>
+        <w:t xml:space="preserve"> learning where all students have access to devices, digital content and software in a personalised way. Research indicates that interactive classrooms need the support of ICT personal learning environments in order to provide participatory learning in a student centric way. By marrying the principles of personalised learning with the tools of technology some educators believe that they have the chance to create the kind of customized learning environment that can finally break schools out of industrial age model of education to bring the true 21st century school reform.</w:t>
       </w:r>
     </w:p>
     <w:p>
@@ -1003,7 +945,6 @@
           <w:lang w:eastAsia="ru-RU"/>
         </w:rPr>
       </w:pPr>
-      <w:proofErr w:type="spellStart"/>
       <w:r>
         <w:rPr>
           <w:rFonts w:ascii="Times New Roman" w:eastAsia="Times New Roman" w:hAnsi="Times New Roman" w:cs="Times New Roman"/>
@@ -1011,77 +952,7 @@
           <w:szCs w:val="24"/>
           <w:lang w:eastAsia="ru-RU"/>
         </w:rPr>
-        <w:t>Reduce</w:t>
-      </w:r>
-      <w:proofErr w:type="spellEnd"/>
-      <w:r>
-        <w:rPr>
-          <w:rFonts w:ascii="Times New Roman" w:eastAsia="Times New Roman" w:hAnsi="Times New Roman" w:cs="Times New Roman"/>
-          <w:sz w:val="24"/>
-          <w:szCs w:val="24"/>
-          <w:lang w:eastAsia="ru-RU"/>
-        </w:rPr>
-        <w:t xml:space="preserve"> </w:t>
-      </w:r>
-      <w:proofErr w:type="spellStart"/>
-      <w:r>
-        <w:rPr>
-          <w:rFonts w:ascii="Times New Roman" w:eastAsia="Times New Roman" w:hAnsi="Times New Roman" w:cs="Times New Roman"/>
-          <w:sz w:val="24"/>
-          <w:szCs w:val="24"/>
-          <w:lang w:eastAsia="ru-RU"/>
-        </w:rPr>
-        <w:t>teachers</w:t>
-      </w:r>
-      <w:proofErr w:type="spellEnd"/>
-      <w:r>
-        <w:rPr>
-          <w:rFonts w:ascii="Times New Roman" w:eastAsia="Times New Roman" w:hAnsi="Times New Roman" w:cs="Times New Roman"/>
-          <w:sz w:val="24"/>
-          <w:szCs w:val="24"/>
-          <w:lang w:eastAsia="ru-RU"/>
-        </w:rPr>
-        <w:t xml:space="preserve"> </w:t>
-      </w:r>
-      <w:proofErr w:type="spellStart"/>
-      <w:r>
-        <w:rPr>
-          <w:rFonts w:ascii="Times New Roman" w:eastAsia="Times New Roman" w:hAnsi="Times New Roman" w:cs="Times New Roman"/>
-          <w:sz w:val="24"/>
-          <w:szCs w:val="24"/>
-          <w:lang w:eastAsia="ru-RU"/>
-        </w:rPr>
-        <w:t>planning</w:t>
-      </w:r>
-      <w:proofErr w:type="spellEnd"/>
-      <w:r>
-        <w:rPr>
-          <w:rFonts w:ascii="Times New Roman" w:eastAsia="Times New Roman" w:hAnsi="Times New Roman" w:cs="Times New Roman"/>
-          <w:sz w:val="24"/>
-          <w:szCs w:val="24"/>
-          <w:lang w:eastAsia="ru-RU"/>
-        </w:rPr>
-        <w:t xml:space="preserve"> </w:t>
-      </w:r>
-      <w:proofErr w:type="spellStart"/>
-      <w:r>
-        <w:rPr>
-          <w:rFonts w:ascii="Times New Roman" w:eastAsia="Times New Roman" w:hAnsi="Times New Roman" w:cs="Times New Roman"/>
-          <w:sz w:val="24"/>
-          <w:szCs w:val="24"/>
-          <w:lang w:eastAsia="ru-RU"/>
-        </w:rPr>
-        <w:t>hours</w:t>
-      </w:r>
-      <w:proofErr w:type="spellEnd"/>
-      <w:r>
-        <w:rPr>
-          <w:rFonts w:ascii="Times New Roman" w:eastAsia="Times New Roman" w:hAnsi="Times New Roman" w:cs="Times New Roman"/>
-          <w:sz w:val="24"/>
-          <w:szCs w:val="24"/>
-          <w:lang w:eastAsia="ru-RU"/>
-        </w:rPr>
-        <w:t>.</w:t>
+        <w:t>Reduce teachers planning hours.</w:t>
       </w:r>
     </w:p>
     <w:p>
@@ -1220,27 +1091,7 @@
           <w:szCs w:val="24"/>
           <w:lang w:val="en-US" w:eastAsia="ru-RU"/>
         </w:rPr>
-        <w:t xml:space="preserve">Provide students with a </w:t>
-      </w:r>
-      <w:proofErr w:type="spellStart"/>
-      <w:r>
-        <w:rPr>
-          <w:rFonts w:ascii="Times New Roman" w:eastAsia="Times New Roman" w:hAnsi="Times New Roman" w:cs="Times New Roman"/>
-          <w:sz w:val="24"/>
-          <w:szCs w:val="24"/>
-          <w:lang w:val="en-US" w:eastAsia="ru-RU"/>
-        </w:rPr>
-        <w:t>personalised</w:t>
-      </w:r>
-      <w:proofErr w:type="spellEnd"/>
-      <w:r>
-        <w:rPr>
-          <w:rFonts w:ascii="Times New Roman" w:eastAsia="Times New Roman" w:hAnsi="Times New Roman" w:cs="Times New Roman"/>
-          <w:sz w:val="24"/>
-          <w:szCs w:val="24"/>
-          <w:lang w:val="en-US" w:eastAsia="ru-RU"/>
-        </w:rPr>
-        <w:t xml:space="preserve"> formative feedback and scaffolding, based on their learning paths, needs and styles.</w:t>
+        <w:t>Provide students with a personalised formative feedback and scaffolding, based on their learning paths, needs and styles.</w:t>
       </w:r>
     </w:p>
     <w:p>
@@ -1498,8 +1349,8 @@
           <w:lang w:val="en-US"/>
         </w:rPr>
       </w:pPr>
-      <w:bookmarkStart w:id="1" w:name="OLE_LINK1"/>
-      <w:bookmarkStart w:id="2" w:name="OLE_LINK2"/>
+      <w:bookmarkStart w:id="0" w:name="OLE_LINK1"/>
+      <w:bookmarkStart w:id="1" w:name="OLE_LINK2"/>
       <w:r>
         <w:rPr>
           <w:color w:val="FF0000"/>
@@ -1522,8 +1373,8 @@
         <w:t>)</w:t>
       </w:r>
     </w:p>
+    <w:bookmarkEnd w:id="0"/>
     <w:bookmarkEnd w:id="1"/>
-    <w:bookmarkEnd w:id="2"/>
     <w:p>
       <w:pPr>
         <w:pStyle w:val="2"/>
@@ -1570,49 +1421,22 @@
       <w:pPr>
         <w:pStyle w:val="2"/>
       </w:pPr>
-      <w:proofErr w:type="spellStart"/>
-      <w:r>
-        <w:t>Almerin</w:t>
-      </w:r>
-      <w:proofErr w:type="spellEnd"/>
-      <w:r>
-        <w:t xml:space="preserve"> – official supplier of ICT solution for IMAILE</w:t>
-      </w:r>
-    </w:p>
-    <w:p>
-      <w:pPr>
-        <w:jc w:val="both"/>
-        <w:rPr>
-          <w:lang w:val="en-US"/>
-        </w:rPr>
-      </w:pPr>
-      <w:proofErr w:type="spellStart"/>
-      <w:r>
-        <w:rPr>
-          <w:lang w:val="en-US"/>
-        </w:rPr>
-        <w:t>Almerin</w:t>
-      </w:r>
-      <w:proofErr w:type="spellEnd"/>
-      <w:r>
-        <w:rPr>
-          <w:lang w:val="en-US"/>
-        </w:rPr>
-        <w:t xml:space="preserve"> was founded as a response to appearing on the horizon of the IMAILE project, the project on a European level which addresses the area of ICT in the field of Education and e-learning. As a motivation for starting the company, CEO of </w:t>
-      </w:r>
-      <w:proofErr w:type="spellStart"/>
-      <w:r>
-        <w:rPr>
-          <w:lang w:val="en-US"/>
-        </w:rPr>
-        <w:t>Almerin</w:t>
-      </w:r>
-      <w:proofErr w:type="spellEnd"/>
-      <w:r>
-        <w:rPr>
-          <w:lang w:val="en-US"/>
-        </w:rPr>
-        <w:t xml:space="preserve"> told that the challenges what IMAILE project addresses worries him too, and being a father of two kids, he felt like proactively doing something about it. So after he found out information about IMAILE, he established the company and applied for participation in the project. Since in the very beginning he had very talented people in the team, the whole company managed to get selected as one of the suppliers of ICT solution for IMAILE.</w:t>
+      <w:r>
+        <w:t>Almerin – official supplier of ICT solution for IMAILE</w:t>
+      </w:r>
+    </w:p>
+    <w:p>
+      <w:pPr>
+        <w:jc w:val="both"/>
+        <w:rPr>
+          <w:lang w:val="en-US"/>
+        </w:rPr>
+      </w:pPr>
+      <w:r>
+        <w:rPr>
+          <w:lang w:val="en-US"/>
+        </w:rPr>
+        <w:t>Almerin was founded as a response to appearing on the horizon of the IMAILE project, the project on a European level which addresses the area of ICT in the field of Education and e-learning. As a motivation for starting the company, CEO of Almerin told that the challenges what IMAILE project addresses worries him too, and being a father of two kids, he felt like proactively doing something about it. So after he found out information about IMAILE, he established the company and applied for participation in the project. Since in the very beginning he had very talented people in the team, the whole company managed to get selected as one of the suppliers of ICT solution for IMAILE.</w:t>
       </w:r>
     </w:p>
     <w:p>
@@ -1790,53 +1614,12 @@
                 <w:lang w:val="en-US"/>
               </w:rPr>
             </w:pPr>
-            <w:proofErr w:type="spellStart"/>
             <w:r>
               <w:rPr>
                 <w:bCs/>
                 <w:lang w:val="en-US"/>
               </w:rPr>
-              <w:t>Dabbagh</w:t>
-            </w:r>
-            <w:proofErr w:type="spellEnd"/>
-            <w:r>
-              <w:rPr>
-                <w:bCs/>
-                <w:lang w:val="en-US"/>
-              </w:rPr>
-              <w:t xml:space="preserve"> &amp; </w:t>
-            </w:r>
-            <w:proofErr w:type="spellStart"/>
-            <w:r>
-              <w:rPr>
-                <w:bCs/>
-                <w:lang w:val="en-US"/>
-              </w:rPr>
-              <w:t>Reo</w:t>
-            </w:r>
-            <w:proofErr w:type="spellEnd"/>
-            <w:r>
-              <w:rPr>
-                <w:bCs/>
-                <w:lang w:val="en-US"/>
-              </w:rPr>
-              <w:t xml:space="preserve">, 2011; </w:t>
-            </w:r>
-            <w:proofErr w:type="spellStart"/>
-            <w:r>
-              <w:rPr>
-                <w:bCs/>
-                <w:lang w:val="en-US"/>
-              </w:rPr>
-              <w:t>Dron</w:t>
-            </w:r>
-            <w:proofErr w:type="spellEnd"/>
-            <w:r>
-              <w:rPr>
-                <w:bCs/>
-                <w:lang w:val="en-US"/>
-              </w:rPr>
-              <w:t>, 2007</w:t>
+              <w:t>Dabbagh &amp; Reo, 2011; Dron, 2007</w:t>
             </w:r>
           </w:p>
         </w:tc>
@@ -1927,21 +1710,12 @@
                 <w:lang w:val="en-US"/>
               </w:rPr>
             </w:pPr>
-            <w:proofErr w:type="spellStart"/>
             <w:r>
               <w:rPr>
                 <w:bCs/>
                 <w:lang w:val="en-US"/>
               </w:rPr>
-              <w:t>McGloughlin</w:t>
-            </w:r>
-            <w:proofErr w:type="spellEnd"/>
-            <w:r>
-              <w:rPr>
-                <w:bCs/>
-                <w:lang w:val="en-US"/>
-              </w:rPr>
-              <w:t xml:space="preserve"> and Lee, 2010</w:t>
+              <w:t>McGloughlin and Lee, 2010</w:t>
             </w:r>
           </w:p>
         </w:tc>
@@ -1984,37 +1758,12 @@
                 <w:lang w:val="en-US"/>
               </w:rPr>
             </w:pPr>
-            <w:proofErr w:type="spellStart"/>
             <w:r>
               <w:rPr>
                 <w:bCs/>
                 <w:lang w:val="en-US"/>
               </w:rPr>
-              <w:t>Dabbagh</w:t>
-            </w:r>
-            <w:proofErr w:type="spellEnd"/>
-            <w:r>
-              <w:rPr>
-                <w:bCs/>
-                <w:lang w:val="en-US"/>
-              </w:rPr>
-              <w:t xml:space="preserve"> &amp; </w:t>
-            </w:r>
-            <w:proofErr w:type="spellStart"/>
-            <w:r>
-              <w:rPr>
-                <w:bCs/>
-                <w:lang w:val="en-US"/>
-              </w:rPr>
-              <w:t>Kitsantas</w:t>
-            </w:r>
-            <w:proofErr w:type="spellEnd"/>
-            <w:r>
-              <w:rPr>
-                <w:bCs/>
-                <w:lang w:val="en-US"/>
-              </w:rPr>
-              <w:t>, 2012</w:t>
+              <w:t>Dabbagh &amp; Kitsantas, 2012</w:t>
             </w:r>
           </w:p>
         </w:tc>
@@ -2070,23 +1819,7 @@
           <w:bCs/>
           <w:lang w:val="en-US"/>
         </w:rPr>
-        <w:t xml:space="preserve">also from Wikipedia which moreover </w:t>
-      </w:r>
-      <w:proofErr w:type="spellStart"/>
-      <w:r>
-        <w:rPr>
-          <w:bCs/>
-          <w:lang w:val="en-US"/>
-        </w:rPr>
-        <w:t>largerly</w:t>
-      </w:r>
-      <w:proofErr w:type="spellEnd"/>
-      <w:r>
-        <w:rPr>
-          <w:bCs/>
-          <w:lang w:val="en-US"/>
-        </w:rPr>
-        <w:t xml:space="preserve"> conforms ideas about PLEs from scholar literatures and which </w:t>
+        <w:t xml:space="preserve">also from Wikipedia which moreover largerly conforms ideas about PLEs from scholar literatures and which </w:t>
       </w:r>
       <w:r>
         <w:rPr>
@@ -2113,23 +1846,7 @@
           <w:bCs/>
           <w:lang w:val="en-US"/>
         </w:rPr>
-        <w:t xml:space="preserve"> written by Lang, M. </w:t>
-      </w:r>
-      <w:proofErr w:type="spellStart"/>
-      <w:r>
-        <w:rPr>
-          <w:bCs/>
-          <w:lang w:val="en-US"/>
-        </w:rPr>
-        <w:t>Lounaskorpi</w:t>
-      </w:r>
-      <w:proofErr w:type="spellEnd"/>
-      <w:r>
-        <w:rPr>
-          <w:bCs/>
-          <w:lang w:val="en-US"/>
-        </w:rPr>
-        <w:t>, P. Pardo, A. (2012).</w:t>
+        <w:t xml:space="preserve"> written by Lang, M. Lounaskorpi, P. Pardo, A. (2012).</w:t>
       </w:r>
       <w:r>
         <w:rPr>
@@ -2442,27 +2159,7 @@
           <w:i/>
           <w:lang w:val="en-US"/>
         </w:rPr>
-        <w:t xml:space="preserve">) for STEM is an adaptive, accessible, and easy to use solution providing smart services for the realization of personalized learning including individualized learning paths, support of different learning strategies, and intelligent tutoring for primary and lower secondary schools. The IMAILE PLE for STEM shall offer a single access point to repositories of freely available learning content, learning apps, services and tools for STEM education through the application of open standards. Through the provision of own communication and collaboration functionalities and the integration with widely used social media pages, the IMAILE PLE enables students to learn, share and interact with their friends, teachers, and other stakeholders such as their parents. The IMAILE PLE supports bring your own device (BYOD) through the provision of a device and operating system independent solution, and lifelong learning through the integration of an </w:t>
-      </w:r>
-      <w:proofErr w:type="spellStart"/>
-      <w:r>
-        <w:rPr>
-          <w:b/>
-          <w:bCs/>
-          <w:i/>
-          <w:lang w:val="en-US"/>
-        </w:rPr>
-        <w:t>ePortfolio</w:t>
-      </w:r>
-      <w:proofErr w:type="spellEnd"/>
-      <w:r>
-        <w:rPr>
-          <w:b/>
-          <w:bCs/>
-          <w:i/>
-          <w:lang w:val="en-US"/>
-        </w:rPr>
-        <w:t xml:space="preserve"> solution.  Overall, the IMAILE PLE for STEM provides a highly motivational environment for formal and informal STEM education.</w:t>
+        <w:t>) for STEM is an adaptive, accessible, and easy to use solution providing smart services for the realization of personalized learning including individualized learning paths, support of different learning strategies, and intelligent tutoring for primary and lower secondary schools. The IMAILE PLE for STEM shall offer a single access point to repositories of freely available learning content, learning apps, services and tools for STEM education through the application of open standards. Through the provision of own communication and collaboration functionalities and the integration with widely used social media pages, the IMAILE PLE enables students to learn, share and interact with their friends, teachers, and other stakeholders such as their parents. The IMAILE PLE supports bring your own device (BYOD) through the provision of a device and operating system independent solution, and lifelong learning through the integration of an ePortfolio solution.  Overall, the IMAILE PLE for STEM provides a highly motivational environment for formal and informal STEM education.</w:t>
       </w:r>
       <w:r>
         <w:rPr>
@@ -2606,23 +2303,7 @@
           <w:bCs/>
           <w:lang w:val="en-US"/>
         </w:rPr>
-        <w:t xml:space="preserve">A </w:t>
-      </w:r>
-      <w:proofErr w:type="spellStart"/>
-      <w:r>
-        <w:rPr>
-          <w:bCs/>
-          <w:lang w:val="en-US"/>
-        </w:rPr>
-        <w:t>personalised</w:t>
-      </w:r>
-      <w:proofErr w:type="spellEnd"/>
-      <w:r>
-        <w:rPr>
-          <w:bCs/>
-          <w:lang w:val="en-US"/>
-        </w:rPr>
-        <w:t xml:space="preserve"> learning environment increases the students’ motivation and creates a learning situation where they can control their own learning at their own pace.</w:t>
+        <w:t>A personalised learning environment increases the students’ motivation and creates a learning situation where they can control their own learning at their own pace.</w:t>
       </w:r>
     </w:p>
     <w:p>
@@ -2664,23 +2345,7 @@
           <w:bCs/>
           <w:lang w:val="en-US"/>
         </w:rPr>
-        <w:t>PLE enables better contact between student/teacher, and the education is less teacher-</w:t>
-      </w:r>
-      <w:proofErr w:type="spellStart"/>
-      <w:r>
-        <w:rPr>
-          <w:bCs/>
-          <w:lang w:val="en-US"/>
-        </w:rPr>
-        <w:t>centred</w:t>
-      </w:r>
-      <w:proofErr w:type="spellEnd"/>
-      <w:r>
-        <w:rPr>
-          <w:bCs/>
-          <w:lang w:val="en-US"/>
-        </w:rPr>
-        <w:t>.</w:t>
+        <w:t>PLE enables better contact between student/teacher, and the education is less teacher-centred.</w:t>
       </w:r>
     </w:p>
     <w:p>
@@ -2701,23 +2366,7 @@
           <w:bCs/>
           <w:lang w:val="en-US"/>
         </w:rPr>
-        <w:t xml:space="preserve">PLE and modern technology together create a </w:t>
-      </w:r>
-      <w:proofErr w:type="spellStart"/>
-      <w:r>
-        <w:rPr>
-          <w:bCs/>
-          <w:lang w:val="en-US"/>
-        </w:rPr>
-        <w:t>customised</w:t>
-      </w:r>
-      <w:proofErr w:type="spellEnd"/>
-      <w:r>
-        <w:rPr>
-          <w:bCs/>
-          <w:lang w:val="en-US"/>
-        </w:rPr>
-        <w:t xml:space="preserve"> learning environment that suits the development of the 21st century classroom.</w:t>
+        <w:t>PLE and modern technology together create a customised learning environment that suits the development of the 21st century classroom.</w:t>
       </w:r>
     </w:p>
     <w:p>
@@ -3014,37 +2663,8 @@
         <w:spacing w:after="0"/>
         <w:jc w:val="both"/>
       </w:pPr>
-      <w:proofErr w:type="spellStart"/>
-      <w:r>
-        <w:t>Reduce</w:t>
-      </w:r>
-      <w:proofErr w:type="spellEnd"/>
-      <w:r>
-        <w:t xml:space="preserve"> </w:t>
-      </w:r>
-      <w:proofErr w:type="spellStart"/>
-      <w:r>
-        <w:t>teachers</w:t>
-      </w:r>
-      <w:proofErr w:type="spellEnd"/>
-      <w:r>
-        <w:t xml:space="preserve"> </w:t>
-      </w:r>
-      <w:proofErr w:type="spellStart"/>
-      <w:r>
-        <w:t>planning</w:t>
-      </w:r>
-      <w:proofErr w:type="spellEnd"/>
-      <w:r>
-        <w:t> </w:t>
-      </w:r>
-      <w:proofErr w:type="spellStart"/>
-      <w:r>
-        <w:t>hours</w:t>
-      </w:r>
-      <w:proofErr w:type="spellEnd"/>
-      <w:r>
-        <w:t>.</w:t>
+      <w:r>
+        <w:t>Reduce teachers planning hours.</w:t>
       </w:r>
     </w:p>
     <w:p>
@@ -3084,21 +2704,7 @@
         <w:rPr>
           <w:lang w:val="en-US"/>
         </w:rPr>
-        <w:t>Create a real shift from teacher centered learning to student centered learning </w:t>
-      </w:r>
-      <w:proofErr w:type="gramStart"/>
-      <w:r>
-        <w:rPr>
-          <w:lang w:val="en-US"/>
-        </w:rPr>
-        <w:t>( research</w:t>
-      </w:r>
-      <w:proofErr w:type="gramEnd"/>
-      <w:r>
-        <w:rPr>
-          <w:lang w:val="en-US"/>
-        </w:rPr>
-        <w:t xml:space="preserve"> shows that lessons in math and science still is mostly teacher-centered, with few opportunities for the students to have influence on their own learning and using digital tool).</w:t>
+        <w:t>Create a real shift from teacher centered learning to student centered learning ( research shows that lessons in math and science still is mostly teacher-centered, with few opportunities for the students to have influence on their own learning and using digital tool).</w:t>
       </w:r>
     </w:p>
     <w:p>
@@ -3158,21 +2764,7 @@
         <w:rPr>
           <w:lang w:val="en-US"/>
         </w:rPr>
-        <w:t>Provide students with a </w:t>
-      </w:r>
-      <w:proofErr w:type="spellStart"/>
-      <w:r>
-        <w:rPr>
-          <w:lang w:val="en-US"/>
-        </w:rPr>
-        <w:t>personalised</w:t>
-      </w:r>
-      <w:proofErr w:type="spellEnd"/>
-      <w:r>
-        <w:rPr>
-          <w:lang w:val="en-US"/>
-        </w:rPr>
-        <w:t> formative feedback and scaffolding, based on their learning paths, needs and styles.</w:t>
+        <w:t>Provide students with a personalised formative feedback and scaffolding, based on their learning paths, needs and styles.</w:t>
       </w:r>
     </w:p>
     <w:p>
@@ -3299,15 +2891,7 @@
           <w:bCs/>
           <w:lang w:val="en-US"/>
         </w:rPr>
-        <w:t xml:space="preserve">The challenge of the existing solutions and software to support PLE is two-fold. Firstly the solutions focus on only some of the features that PLE needs and on the other hand they are mostly mended to university users (young adults) who can take the responsible of their own </w:t>
-      </w:r>
-      <w:proofErr w:type="gramStart"/>
-      <w:r>
-        <w:rPr>
-          <w:bCs/>
-          <w:lang w:val="en-US"/>
-        </w:rPr>
-        <w:t>learning.</w:t>
+        <w:t>The challenge of the existing solutions and software to support PLE is two-fold. Firstly the solutions focus on only some of the features that PLE needs and on the other hand they are mostly mended to university users (young adults) who can take the responsible of their own learning.</w:t>
       </w:r>
       <w:r>
         <w:rPr>
@@ -3315,16 +2899,7 @@
           <w:color w:val="FF0000"/>
           <w:lang w:val="en-US"/>
         </w:rPr>
-        <w:t>(</w:t>
-      </w:r>
-      <w:proofErr w:type="gramEnd"/>
-      <w:r>
-        <w:rPr>
-          <w:bCs/>
-          <w:color w:val="FF0000"/>
-          <w:lang w:val="en-US"/>
-        </w:rPr>
-        <w:t>Lang et al, 2012)</w:t>
+        <w:t>(Lang et al, 2012)</w:t>
       </w:r>
     </w:p>
     <w:p>
@@ -3517,7 +3092,6 @@
                 <w:lang w:val="en-US"/>
               </w:rPr>
             </w:pPr>
-            <w:proofErr w:type="spellStart"/>
             <w:r>
               <w:rPr>
                 <w:bCs/>
@@ -3527,7 +3101,6 @@
               <w:lastRenderedPageBreak/>
               <w:t>Gooru</w:t>
             </w:r>
-            <w:proofErr w:type="spellEnd"/>
           </w:p>
         </w:tc>
         <w:tc>
@@ -3634,52 +3207,14 @@
                 <w:lang w:val="en-US"/>
               </w:rPr>
             </w:pPr>
-            <w:proofErr w:type="spellStart"/>
             <w:r>
               <w:rPr>
                 <w:bCs/>
                 <w:sz w:val="18"/>
                 <w:szCs w:val="18"/>
               </w:rPr>
-              <w:t>The</w:t>
+              <w:t>The Learning Hub</w:t>
             </w:r>
-            <w:proofErr w:type="spellEnd"/>
-            <w:r>
-              <w:rPr>
-                <w:bCs/>
-                <w:sz w:val="18"/>
-                <w:szCs w:val="18"/>
-              </w:rPr>
-              <w:t xml:space="preserve"> </w:t>
-            </w:r>
-            <w:proofErr w:type="spellStart"/>
-            <w:r>
-              <w:rPr>
-                <w:bCs/>
-                <w:sz w:val="18"/>
-                <w:szCs w:val="18"/>
-              </w:rPr>
-              <w:t>Learning</w:t>
-            </w:r>
-            <w:proofErr w:type="spellEnd"/>
-            <w:r>
-              <w:rPr>
-                <w:bCs/>
-                <w:sz w:val="18"/>
-                <w:szCs w:val="18"/>
-              </w:rPr>
-              <w:t xml:space="preserve"> </w:t>
-            </w:r>
-            <w:proofErr w:type="spellStart"/>
-            <w:r>
-              <w:rPr>
-                <w:bCs/>
-                <w:sz w:val="18"/>
-                <w:szCs w:val="18"/>
-              </w:rPr>
-              <w:t>Hub</w:t>
-            </w:r>
-            <w:proofErr w:type="spellEnd"/>
           </w:p>
         </w:tc>
         <w:tc>
@@ -3776,36 +3311,8 @@
                 <w:sz w:val="18"/>
                 <w:szCs w:val="18"/>
               </w:rPr>
-              <w:t xml:space="preserve">LTISD </w:t>
+              <w:t>LTISD Learning Portal</w:t>
             </w:r>
-            <w:proofErr w:type="spellStart"/>
-            <w:r>
-              <w:rPr>
-                <w:bCs/>
-                <w:sz w:val="18"/>
-                <w:szCs w:val="18"/>
-              </w:rPr>
-              <w:t>Learning</w:t>
-            </w:r>
-            <w:proofErr w:type="spellEnd"/>
-            <w:r>
-              <w:rPr>
-                <w:bCs/>
-                <w:sz w:val="18"/>
-                <w:szCs w:val="18"/>
-              </w:rPr>
-              <w:t xml:space="preserve"> </w:t>
-            </w:r>
-            <w:proofErr w:type="spellStart"/>
-            <w:r>
-              <w:rPr>
-                <w:bCs/>
-                <w:sz w:val="18"/>
-                <w:szCs w:val="18"/>
-              </w:rPr>
-              <w:t>Portal</w:t>
-            </w:r>
-            <w:proofErr w:type="spellEnd"/>
           </w:p>
         </w:tc>
         <w:tc>
@@ -3852,25 +3359,7 @@
                 <w:szCs w:val="20"/>
                 <w:lang w:val="en-US"/>
               </w:rPr>
-              <w:t xml:space="preserve">Students have 24/7 access to a </w:t>
-            </w:r>
-            <w:proofErr w:type="spellStart"/>
-            <w:r>
-              <w:rPr>
-                <w:sz w:val="20"/>
-                <w:szCs w:val="20"/>
-                <w:lang w:val="en-US"/>
-              </w:rPr>
-              <w:t>webbased</w:t>
-            </w:r>
-            <w:proofErr w:type="spellEnd"/>
-            <w:r>
-              <w:rPr>
-                <w:sz w:val="20"/>
-                <w:szCs w:val="20"/>
-                <w:lang w:val="en-US"/>
-              </w:rPr>
-              <w:t xml:space="preserve"> learning environment from school, home, and their mobile devices</w:t>
+              <w:t>Students have 24/7 access to a webbased learning environment from school, home, and their mobile devices</w:t>
             </w:r>
           </w:p>
         </w:tc>
@@ -3914,34 +3403,14 @@
                 <w:lang w:val="en-US"/>
               </w:rPr>
             </w:pPr>
-            <w:proofErr w:type="spellStart"/>
             <w:r>
               <w:rPr>
                 <w:bCs/>
                 <w:sz w:val="18"/>
                 <w:szCs w:val="18"/>
               </w:rPr>
-              <w:t>The</w:t>
+              <w:t>The PLAYground</w:t>
             </w:r>
-            <w:proofErr w:type="spellEnd"/>
-            <w:r>
-              <w:rPr>
-                <w:bCs/>
-                <w:sz w:val="18"/>
-                <w:szCs w:val="18"/>
-              </w:rPr>
-              <w:t xml:space="preserve"> </w:t>
-            </w:r>
-            <w:proofErr w:type="spellStart"/>
-            <w:r>
-              <w:rPr>
-                <w:bCs/>
-                <w:sz w:val="18"/>
-                <w:szCs w:val="18"/>
-              </w:rPr>
-              <w:t>PLAYground</w:t>
-            </w:r>
-            <w:proofErr w:type="spellEnd"/>
           </w:p>
         </w:tc>
         <w:tc>
@@ -4033,52 +3502,14 @@
                 <w:lang w:val="en-US"/>
               </w:rPr>
             </w:pPr>
-            <w:proofErr w:type="spellStart"/>
             <w:r>
               <w:rPr>
                 <w:bCs/>
                 <w:sz w:val="18"/>
                 <w:szCs w:val="18"/>
               </w:rPr>
-              <w:t>Shared</w:t>
+              <w:t>Shared Learning Collaborative</w:t>
             </w:r>
-            <w:proofErr w:type="spellEnd"/>
-            <w:r>
-              <w:rPr>
-                <w:bCs/>
-                <w:sz w:val="18"/>
-                <w:szCs w:val="18"/>
-              </w:rPr>
-              <w:t xml:space="preserve"> </w:t>
-            </w:r>
-            <w:proofErr w:type="spellStart"/>
-            <w:r>
-              <w:rPr>
-                <w:bCs/>
-                <w:sz w:val="18"/>
-                <w:szCs w:val="18"/>
-              </w:rPr>
-              <w:t>Learning</w:t>
-            </w:r>
-            <w:proofErr w:type="spellEnd"/>
-            <w:r>
-              <w:rPr>
-                <w:bCs/>
-                <w:sz w:val="18"/>
-                <w:szCs w:val="18"/>
-              </w:rPr>
-              <w:t xml:space="preserve"> </w:t>
-            </w:r>
-            <w:proofErr w:type="spellStart"/>
-            <w:r>
-              <w:rPr>
-                <w:bCs/>
-                <w:sz w:val="18"/>
-                <w:szCs w:val="18"/>
-              </w:rPr>
-              <w:t>Collaborative</w:t>
-            </w:r>
-            <w:proofErr w:type="spellEnd"/>
           </w:p>
         </w:tc>
         <w:tc>
@@ -4188,34 +3619,14 @@
                 <w:lang w:val="en-US"/>
               </w:rPr>
             </w:pPr>
-            <w:proofErr w:type="spellStart"/>
             <w:r>
               <w:rPr>
                 <w:bCs/>
                 <w:sz w:val="18"/>
                 <w:szCs w:val="18"/>
               </w:rPr>
-              <w:t>Trail</w:t>
+              <w:t>Trail Shuttle</w:t>
             </w:r>
-            <w:proofErr w:type="spellEnd"/>
-            <w:r>
-              <w:rPr>
-                <w:bCs/>
-                <w:sz w:val="18"/>
-                <w:szCs w:val="18"/>
-              </w:rPr>
-              <w:t xml:space="preserve"> </w:t>
-            </w:r>
-            <w:proofErr w:type="spellStart"/>
-            <w:r>
-              <w:rPr>
-                <w:bCs/>
-                <w:sz w:val="18"/>
-                <w:szCs w:val="18"/>
-              </w:rPr>
-              <w:t>Shuttle</w:t>
-            </w:r>
-            <w:proofErr w:type="spellEnd"/>
           </w:p>
         </w:tc>
         <w:tc>
@@ -4393,117 +3804,12 @@
               </w:rPr>
               <w:t xml:space="preserve">Peda.Net is user-based platform, which is building around the personal learning place. </w:t>
             </w:r>
-            <w:proofErr w:type="spellStart"/>
             <w:r>
               <w:rPr>
                 <w:sz w:val="20"/>
                 <w:szCs w:val="20"/>
               </w:rPr>
-              <w:t>It</w:t>
-            </w:r>
-            <w:proofErr w:type="spellEnd"/>
-            <w:r>
-              <w:rPr>
-                <w:sz w:val="20"/>
-                <w:szCs w:val="20"/>
-              </w:rPr>
-              <w:t xml:space="preserve"> </w:t>
-            </w:r>
-            <w:proofErr w:type="spellStart"/>
-            <w:r>
-              <w:rPr>
-                <w:sz w:val="20"/>
-                <w:szCs w:val="20"/>
-              </w:rPr>
-              <w:t>is</w:t>
-            </w:r>
-            <w:proofErr w:type="spellEnd"/>
-            <w:r>
-              <w:rPr>
-                <w:sz w:val="20"/>
-                <w:szCs w:val="20"/>
-              </w:rPr>
-              <w:t xml:space="preserve"> a PLE </w:t>
-            </w:r>
-            <w:proofErr w:type="spellStart"/>
-            <w:r>
-              <w:rPr>
-                <w:sz w:val="20"/>
-                <w:szCs w:val="20"/>
-              </w:rPr>
-              <w:t>platform</w:t>
-            </w:r>
-            <w:proofErr w:type="spellEnd"/>
-            <w:r>
-              <w:rPr>
-                <w:sz w:val="20"/>
-                <w:szCs w:val="20"/>
-              </w:rPr>
-              <w:t xml:space="preserve"> </w:t>
-            </w:r>
-            <w:proofErr w:type="spellStart"/>
-            <w:r>
-              <w:rPr>
-                <w:sz w:val="20"/>
-                <w:szCs w:val="20"/>
-              </w:rPr>
-              <w:t>for</w:t>
-            </w:r>
-            <w:proofErr w:type="spellEnd"/>
-            <w:r>
-              <w:rPr>
-                <w:sz w:val="20"/>
-                <w:szCs w:val="20"/>
-              </w:rPr>
-              <w:t xml:space="preserve"> </w:t>
-            </w:r>
-            <w:proofErr w:type="spellStart"/>
-            <w:r>
-              <w:rPr>
-                <w:sz w:val="20"/>
-                <w:szCs w:val="20"/>
-              </w:rPr>
-              <w:t>students</w:t>
-            </w:r>
-            <w:proofErr w:type="spellEnd"/>
-            <w:r>
-              <w:rPr>
-                <w:sz w:val="20"/>
-                <w:szCs w:val="20"/>
-              </w:rPr>
-              <w:t xml:space="preserve"> </w:t>
-            </w:r>
-            <w:proofErr w:type="spellStart"/>
-            <w:r>
-              <w:rPr>
-                <w:sz w:val="20"/>
-                <w:szCs w:val="20"/>
-              </w:rPr>
-              <w:t>and</w:t>
-            </w:r>
-            <w:proofErr w:type="spellEnd"/>
-            <w:r>
-              <w:rPr>
-                <w:sz w:val="20"/>
-                <w:szCs w:val="20"/>
-              </w:rPr>
-              <w:t xml:space="preserve"> </w:t>
-            </w:r>
-            <w:proofErr w:type="spellStart"/>
-            <w:r>
-              <w:rPr>
-                <w:sz w:val="20"/>
-                <w:szCs w:val="20"/>
-              </w:rPr>
-              <w:t>teachers</w:t>
-            </w:r>
-            <w:proofErr w:type="spellEnd"/>
-            <w:r>
-              <w:rPr>
-                <w:sz w:val="20"/>
-                <w:szCs w:val="20"/>
-              </w:rPr>
-              <w:t>.</w:t>
+              <w:t>It is a PLE platform for students and teachers.</w:t>
             </w:r>
           </w:p>
         </w:tc>
@@ -4547,7 +3853,6 @@
                 <w:lang w:val="en-US"/>
               </w:rPr>
             </w:pPr>
-            <w:proofErr w:type="spellStart"/>
             <w:r>
               <w:rPr>
                 <w:bCs/>
@@ -4556,7 +3861,6 @@
               </w:rPr>
               <w:t>Mentorixx</w:t>
             </w:r>
-            <w:proofErr w:type="spellEnd"/>
           </w:p>
         </w:tc>
         <w:tc>
@@ -4596,41 +3900,13 @@
                 <w:lang w:val="en-US"/>
               </w:rPr>
             </w:pPr>
-            <w:proofErr w:type="spellStart"/>
             <w:r>
               <w:rPr>
                 <w:sz w:val="20"/>
                 <w:szCs w:val="20"/>
                 <w:lang w:val="en-US"/>
               </w:rPr>
-              <w:t>Mentorixx</w:t>
-            </w:r>
-            <w:proofErr w:type="spellEnd"/>
-            <w:r>
-              <w:rPr>
-                <w:sz w:val="20"/>
-                <w:szCs w:val="20"/>
-                <w:lang w:val="en-US"/>
-              </w:rPr>
-              <w:t xml:space="preserve"> offers a flexible, dynamic and interactive learning platform, facilitating the process of building internal or external training sessions! </w:t>
-            </w:r>
-            <w:proofErr w:type="spellStart"/>
-            <w:r>
-              <w:rPr>
-                <w:sz w:val="20"/>
-                <w:szCs w:val="20"/>
-                <w:lang w:val="en-US"/>
-              </w:rPr>
-              <w:t>Mentorix</w:t>
-            </w:r>
-            <w:proofErr w:type="spellEnd"/>
-            <w:r>
-              <w:rPr>
-                <w:sz w:val="20"/>
-                <w:szCs w:val="20"/>
-                <w:lang w:val="en-US"/>
-              </w:rPr>
-              <w:t xml:space="preserve"> Learning also includes social networking, where communication is central, to broaden the interaction and learning between staff and trainers. </w:t>
+              <w:t xml:space="preserve">Mentorixx offers a flexible, dynamic and interactive learning platform, facilitating the process of building internal or external training sessions! Mentorix Learning also includes social networking, where communication is central, to broaden the interaction and learning between staff and trainers. </w:t>
             </w:r>
           </w:p>
         </w:tc>
@@ -4747,23 +4023,7 @@
           <w:bCs/>
           <w:lang w:val="en-US"/>
         </w:rPr>
-        <w:t xml:space="preserve"> And that’s what </w:t>
-      </w:r>
-      <w:proofErr w:type="spellStart"/>
-      <w:r>
-        <w:rPr>
-          <w:bCs/>
-          <w:lang w:val="en-US"/>
-        </w:rPr>
-        <w:t>Almerin</w:t>
-      </w:r>
-      <w:proofErr w:type="spellEnd"/>
-      <w:r>
-        <w:rPr>
-          <w:bCs/>
-          <w:lang w:val="en-US"/>
-        </w:rPr>
-        <w:t xml:space="preserve"> does in its activities. </w:t>
+        <w:t xml:space="preserve"> And that’s what Almerin does in its activities. </w:t>
       </w:r>
       <w:r>
         <w:rPr>
@@ -4771,23 +4031,7 @@
           <w:lang w:val="en-US"/>
         </w:rPr>
         <w:lastRenderedPageBreak/>
-        <w:t xml:space="preserve">Instead of inventing something completely new, </w:t>
-      </w:r>
-      <w:proofErr w:type="spellStart"/>
-      <w:r>
-        <w:rPr>
-          <w:bCs/>
-          <w:lang w:val="en-US"/>
-        </w:rPr>
-        <w:t>Almerin</w:t>
-      </w:r>
-      <w:proofErr w:type="spellEnd"/>
-      <w:r>
-        <w:rPr>
-          <w:bCs/>
-          <w:lang w:val="en-US"/>
-        </w:rPr>
-        <w:t xml:space="preserve"> decided to extend the functionality of one LMS solution called Sakai which is the open source. The reasons of choosing Sakai instead of others is not subject of this work and will be left behind the curtains. </w:t>
+        <w:t xml:space="preserve">Instead of inventing something completely new, Almerin decided to extend the functionality of one LMS solution called Sakai which is the open source. The reasons of choosing Sakai instead of others is not subject of this work and will be left behind the curtains. </w:t>
       </w:r>
     </w:p>
     <w:p>
@@ -5066,21 +4310,12 @@
           <w:lang w:val="en-US"/>
         </w:rPr>
       </w:pPr>
-      <w:proofErr w:type="spellStart"/>
-      <w:r>
-        <w:rPr>
-          <w:bCs/>
-          <w:lang w:val="en-US"/>
-        </w:rPr>
-        <w:t>Almerin</w:t>
-      </w:r>
-      <w:proofErr w:type="spellEnd"/>
-      <w:r>
-        <w:rPr>
-          <w:bCs/>
-          <w:lang w:val="en-US"/>
-        </w:rPr>
-        <w:t xml:space="preserve"> in its development of PLE </w:t>
+      <w:r>
+        <w:rPr>
+          <w:bCs/>
+          <w:lang w:val="en-US"/>
+        </w:rPr>
+        <w:t xml:space="preserve">Almerin in its development of PLE </w:t>
       </w:r>
       <w:r>
         <w:rPr>
@@ -5158,23 +4393,7 @@
           <w:bCs/>
           <w:lang w:val="en-US"/>
         </w:rPr>
-        <w:t xml:space="preserve">This way </w:t>
-      </w:r>
-      <w:proofErr w:type="spellStart"/>
-      <w:r>
-        <w:rPr>
-          <w:bCs/>
-          <w:lang w:val="en-US"/>
-        </w:rPr>
-        <w:t>Almerin</w:t>
-      </w:r>
-      <w:proofErr w:type="spellEnd"/>
-      <w:r>
-        <w:rPr>
-          <w:bCs/>
-          <w:lang w:val="en-US"/>
-        </w:rPr>
-        <w:t xml:space="preserve"> ensures that all parts of the puzzle are on place and a new PLE is going to correspond to 21</w:t>
+        <w:t>This way Almerin ensures that all parts of the puzzle are on place and a new PLE is going to correspond to 21</w:t>
       </w:r>
       <w:r>
         <w:rPr>
@@ -5281,23 +4500,7 @@
           <w:bCs/>
           <w:lang w:val="en-US"/>
         </w:rPr>
-        <w:t xml:space="preserve">While new PLE in being developed, it is already clear that the development of it results in innovation and the biggest challenge with a software, and especially with that software which includes something totally new, is to sell it to actual clients. For pupils to be able to get all mentioned above advantages of using a new PLE, it is necessary that schools adapt it in their teaching activities. Thus </w:t>
-      </w:r>
-      <w:proofErr w:type="spellStart"/>
-      <w:r>
-        <w:rPr>
-          <w:bCs/>
-          <w:lang w:val="en-US"/>
-        </w:rPr>
-        <w:t>Almerin</w:t>
-      </w:r>
-      <w:proofErr w:type="spellEnd"/>
-      <w:r>
-        <w:rPr>
-          <w:bCs/>
-          <w:lang w:val="en-US"/>
-        </w:rPr>
-        <w:t xml:space="preserve"> clients are actually schools and to be more particular – teachers, who will actually be using the new software and whose opinion has a big weight in schools’ overall decision on whether to take a new ICT solution into t</w:t>
+        <w:t>While new PLE in being developed, it is already clear that the development of it results in innovation and the biggest challenge with a software, and especially with that software which includes something totally new, is to sell it to actual clients. For pupils to be able to get all mentioned above advantages of using a new PLE, it is necessary that schools adapt it in their teaching activities. Thus Almerin clients are actually schools and to be more particular – teachers, who will actually be using the new software and whose opinion has a big weight in schools’ overall decision on whether to take a new ICT solution into t</w:t>
       </w:r>
       <w:r>
         <w:rPr>
@@ -5339,23 +4542,7 @@
           <w:bCs/>
           <w:lang w:val="en-US"/>
         </w:rPr>
-        <w:t xml:space="preserve"> to find answers on the basic question of ‘why teachers would want to adapt new PLE in their teaching activities?’ in order for </w:t>
-      </w:r>
-      <w:proofErr w:type="spellStart"/>
-      <w:r>
-        <w:rPr>
-          <w:bCs/>
-          <w:lang w:val="en-US"/>
-        </w:rPr>
-        <w:t>Almerin</w:t>
-      </w:r>
-      <w:proofErr w:type="spellEnd"/>
-      <w:r>
-        <w:rPr>
-          <w:bCs/>
-          <w:lang w:val="en-US"/>
-        </w:rPr>
-        <w:t xml:space="preserve"> to use these answers as arguments in their selling campaign.</w:t>
+        <w:t xml:space="preserve"> to find answers on the basic question of ‘why teachers would want to adapt new PLE in their teaching activities?’ in order for Almerin to use these answers as arguments in their selling campaign.</w:t>
       </w:r>
     </w:p>
     <w:p>
@@ -5381,25 +4568,7 @@
           <w:bCs/>
           <w:lang w:val="en-US"/>
         </w:rPr>
-        <w:t xml:space="preserve">Why would teaching personnel of primary and secondary schools be willing to adapt completely unknown and commercially distributed PLE (product of </w:t>
-      </w:r>
-      <w:proofErr w:type="spellStart"/>
-      <w:r>
-        <w:rPr>
-          <w:b/>
-          <w:bCs/>
-          <w:lang w:val="en-US"/>
-        </w:rPr>
-        <w:t>Almerin</w:t>
-      </w:r>
-      <w:proofErr w:type="spellEnd"/>
-      <w:r>
-        <w:rPr>
-          <w:b/>
-          <w:bCs/>
-          <w:lang w:val="en-US"/>
-        </w:rPr>
-        <w:t>) in their teaching activities while there is a great variety of freely distributed learning management systems (LMS) available on the market.</w:t>
+        <w:t>Why would teaching personnel of primary and secondary schools be willing to adapt completely unknown and commercially distributed PLE (product of Almerin) in their teaching activities while there is a great variety of freely distributed learning management systems (LMS) available on the market.</w:t>
       </w:r>
     </w:p>
     <w:p>
@@ -5559,7 +4728,6 @@
           <w:lang w:val="en-US"/>
         </w:rPr>
       </w:pPr>
-      <w:proofErr w:type="spellStart"/>
       <w:r>
         <w:rPr>
           <w:rFonts w:ascii="BookAntiqua" w:hAnsi="BookAntiqua" w:cs="BookAntiqua"/>
@@ -5567,17 +4735,7 @@
           <w:szCs w:val="24"/>
           <w:lang w:val="en-US"/>
         </w:rPr>
-        <w:t>Venkatesh</w:t>
-      </w:r>
-      <w:proofErr w:type="spellEnd"/>
-      <w:r>
-        <w:rPr>
-          <w:rFonts w:ascii="BookAntiqua" w:hAnsi="BookAntiqua" w:cs="BookAntiqua"/>
-          <w:sz w:val="24"/>
-          <w:szCs w:val="24"/>
-          <w:lang w:val="en-US"/>
-        </w:rPr>
-        <w:t>, V., Morris, M. G., Davis, G. B., &amp; Davis, F. D. (2003). User acceptance</w:t>
+        <w:t>Venkatesh, V., Morris, M. G., Davis, G. B., &amp; Davis, F. D. (2003). User acceptance</w:t>
       </w:r>
     </w:p>
     <w:p>
@@ -5669,7 +4827,6 @@
           <w:lang w:val="en-US"/>
         </w:rPr>
       </w:pPr>
-      <w:proofErr w:type="spellStart"/>
       <w:r>
         <w:rPr>
           <w:rFonts w:ascii="BookAntiqua" w:hAnsi="BookAntiqua" w:cs="BookAntiqua"/>
@@ -5677,17 +4834,7 @@
           <w:szCs w:val="24"/>
           <w:lang w:val="en-US"/>
         </w:rPr>
-        <w:t>Venkatesh</w:t>
-      </w:r>
-      <w:proofErr w:type="spellEnd"/>
-      <w:r>
-        <w:rPr>
-          <w:rFonts w:ascii="BookAntiqua" w:hAnsi="BookAntiqua" w:cs="BookAntiqua"/>
-          <w:sz w:val="24"/>
-          <w:szCs w:val="24"/>
-          <w:lang w:val="en-US"/>
-        </w:rPr>
-        <w:t>, V., Thong, J. Y. L., &amp; Xu, X. (2012). Consumer acceptance and use of</w:t>
+        <w:t>Venkatesh, V., Thong, J. Y. L., &amp; Xu, X. (2012). Consumer acceptance and use of</w:t>
       </w:r>
     </w:p>
     <w:p>
@@ -5870,94 +5017,28 @@
           <w:lang w:val="en-US"/>
         </w:rPr>
       </w:pPr>
-      <w:proofErr w:type="spellStart"/>
-      <w:r>
-        <w:rPr>
-          <w:bCs/>
-          <w:lang w:val="en-US"/>
-        </w:rPr>
-        <w:t>Dabbagh</w:t>
-      </w:r>
-      <w:proofErr w:type="spellEnd"/>
-      <w:r>
-        <w:rPr>
-          <w:bCs/>
-          <w:lang w:val="en-US"/>
-        </w:rPr>
-        <w:t xml:space="preserve">, N., &amp; </w:t>
-      </w:r>
-      <w:proofErr w:type="spellStart"/>
-      <w:r>
-        <w:rPr>
-          <w:bCs/>
-          <w:lang w:val="en-US"/>
-        </w:rPr>
-        <w:t>Reo</w:t>
-      </w:r>
-      <w:proofErr w:type="spellEnd"/>
-      <w:r>
-        <w:rPr>
-          <w:bCs/>
-          <w:lang w:val="en-US"/>
-        </w:rPr>
-        <w:t xml:space="preserve">, R. (2011). Impact of Web 2.0 on higher education. In D. W. Surry, T. </w:t>
-      </w:r>
-      <w:proofErr w:type="spellStart"/>
-      <w:r>
-        <w:rPr>
-          <w:bCs/>
-          <w:lang w:val="en-US"/>
-        </w:rPr>
-        <w:t>Stefurak</w:t>
-      </w:r>
-      <w:proofErr w:type="spellEnd"/>
-      <w:r>
-        <w:rPr>
-          <w:bCs/>
-          <w:lang w:val="en-US"/>
-        </w:rPr>
-        <w:t>, &amp; R. Gray (Eds.), Technology integration in higher education: Social and organizational aspects (pp. 174–187). Hershey, PA: IGI Global.</w:t>
-      </w:r>
-    </w:p>
-    <w:p>
-      <w:pPr>
-        <w:jc w:val="both"/>
-        <w:rPr>
-          <w:bCs/>
-          <w:lang w:val="en-US"/>
-        </w:rPr>
-      </w:pPr>
-      <w:proofErr w:type="spellStart"/>
-      <w:r>
-        <w:rPr>
-          <w:bCs/>
-          <w:lang w:val="en-US"/>
-        </w:rPr>
-        <w:t>Dabbagh</w:t>
-      </w:r>
-      <w:proofErr w:type="spellEnd"/>
-      <w:r>
-        <w:rPr>
-          <w:bCs/>
-          <w:lang w:val="en-US"/>
-        </w:rPr>
-        <w:t xml:space="preserve">, N., &amp; </w:t>
-      </w:r>
-      <w:proofErr w:type="spellStart"/>
-      <w:r>
-        <w:rPr>
-          <w:bCs/>
-          <w:lang w:val="en-US"/>
-        </w:rPr>
-        <w:t>Kitsantas</w:t>
-      </w:r>
-      <w:proofErr w:type="spellEnd"/>
-      <w:r>
-        <w:rPr>
-          <w:bCs/>
-          <w:lang w:val="en-US"/>
-        </w:rPr>
-        <w:t>, A. (2012). Personal Learning Environments, social media, and self-regulated learning: A natural formula for connecting formal and informal learning. </w:t>
+      <w:r>
+        <w:rPr>
+          <w:bCs/>
+          <w:lang w:val="en-US"/>
+        </w:rPr>
+        <w:t>Dabbagh, N., &amp; Reo, R. (2011). Impact of Web 2.0 on higher education. In D. W. Surry, T. Stefurak, &amp; R. Gray (Eds.), Technology integration in higher education: Social and organizational aspects (pp. 174–187). Hershey, PA: IGI Global.</w:t>
+      </w:r>
+    </w:p>
+    <w:p>
+      <w:pPr>
+        <w:jc w:val="both"/>
+        <w:rPr>
+          <w:bCs/>
+          <w:lang w:val="en-US"/>
+        </w:rPr>
+      </w:pPr>
+      <w:r>
+        <w:rPr>
+          <w:bCs/>
+          <w:lang w:val="en-US"/>
+        </w:rPr>
+        <w:t>Dabbagh, N., &amp; Kitsantas, A. (2012). Personal Learning Environments, social media, and self-regulated learning: A natural formula for connecting formal and informal learning. </w:t>
       </w:r>
       <w:r>
         <w:rPr>
@@ -6009,21 +5090,12 @@
           <w:lang w:val="en-US"/>
         </w:rPr>
       </w:pPr>
-      <w:proofErr w:type="spellStart"/>
-      <w:r>
-        <w:rPr>
-          <w:bCs/>
-          <w:lang w:val="en-US"/>
-        </w:rPr>
-        <w:t>Dron</w:t>
-      </w:r>
-      <w:proofErr w:type="spellEnd"/>
-      <w:r>
-        <w:rPr>
-          <w:bCs/>
-          <w:lang w:val="en-US"/>
-        </w:rPr>
-        <w:t>, J. (2007). Control and constraint in e-learning: Choosing when to choose. Hershey, PA: Idea Group.</w:t>
+      <w:r>
+        <w:rPr>
+          <w:bCs/>
+          <w:lang w:val="en-US"/>
+        </w:rPr>
+        <w:t>Dron, J. (2007). Control and constraint in e-learning: Choosing when to choose. Hershey, PA: Idea Group.</w:t>
       </w:r>
     </w:p>
     <w:p>
@@ -6093,23 +5165,7 @@
           <w:bCs/>
           <w:lang w:val="en-US"/>
         </w:rPr>
-        <w:t xml:space="preserve">Lang, M. </w:t>
-      </w:r>
-      <w:proofErr w:type="spellStart"/>
-      <w:r>
-        <w:rPr>
-          <w:bCs/>
-          <w:lang w:val="en-US"/>
-        </w:rPr>
-        <w:t>Lounaskorpi</w:t>
-      </w:r>
-      <w:proofErr w:type="spellEnd"/>
-      <w:r>
-        <w:rPr>
-          <w:bCs/>
-          <w:lang w:val="en-US"/>
-        </w:rPr>
-        <w:t xml:space="preserve">, P. Pardo, A. (2012) State of the art in Personal Learning Environments </w:t>
+        <w:t xml:space="preserve">Lang, M. Lounaskorpi, P. Pardo, A. (2012) State of the art in Personal Learning Environments </w:t>
       </w:r>
       <w:r>
         <w:rPr>
@@ -6184,53 +5240,794 @@
           <w:lang w:val="en-US"/>
         </w:rPr>
       </w:pPr>
-      <w:proofErr w:type="spellStart"/>
-      <w:r>
-        <w:rPr>
-          <w:bCs/>
-          <w:lang w:val="en-US"/>
-        </w:rPr>
-        <w:t>McGloughlin</w:t>
-      </w:r>
-      <w:proofErr w:type="spellEnd"/>
-      <w:r>
-        <w:rPr>
-          <w:bCs/>
-          <w:lang w:val="en-US"/>
-        </w:rPr>
-        <w:t xml:space="preserve">, C., &amp; Lee, M. J. W. (2010). </w:t>
-      </w:r>
-      <w:proofErr w:type="spellStart"/>
-      <w:r>
-        <w:rPr>
-          <w:bCs/>
-          <w:lang w:val="en-US"/>
-        </w:rPr>
-        <w:t>Personalised</w:t>
-      </w:r>
-      <w:proofErr w:type="spellEnd"/>
-      <w:r>
-        <w:rPr>
-          <w:bCs/>
-          <w:lang w:val="en-US"/>
-        </w:rPr>
-        <w:t xml:space="preserve"> and </w:t>
-      </w:r>
-      <w:proofErr w:type="spellStart"/>
-      <w:r>
-        <w:rPr>
-          <w:bCs/>
-          <w:lang w:val="en-US"/>
-        </w:rPr>
-        <w:t>self regulated</w:t>
-      </w:r>
-      <w:proofErr w:type="spellEnd"/>
-      <w:r>
-        <w:rPr>
-          <w:bCs/>
-          <w:lang w:val="en-US"/>
-        </w:rPr>
-        <w:t xml:space="preserve"> learning in the Web 2.0 era: International exemplars of innovative pedagogy using social software. Australasian Journal of Educational Technology, 26(1), 28–43.</w:t>
+      <w:r>
+        <w:rPr>
+          <w:bCs/>
+          <w:lang w:val="en-US"/>
+        </w:rPr>
+        <w:t xml:space="preserve">McGloughlin, C., &amp; Lee, M. J. W. (2010). </w:t>
+      </w:r>
+      <w:r>
+        <w:rPr>
+          <w:bCs/>
+          <w:lang w:val="en-US"/>
+        </w:rPr>
+        <w:t>Personalised and self regulated learning in the Web 2.0 era: International exemplars of innovative pedagogy using social software. Australasian Journal of Educational Technology, 26(1), 28–43.</w:t>
+      </w:r>
+    </w:p>
+    <w:p>
+      <w:pPr>
+        <w:rPr>
+          <w:bCs/>
+          <w:lang w:val="en-US"/>
+        </w:rPr>
+      </w:pPr>
+      <w:r>
+        <w:rPr>
+          <w:bCs/>
+          <w:lang w:val="en-US"/>
+        </w:rPr>
+        <w:br w:type="page"/>
+      </w:r>
+    </w:p>
+    <w:p>
+      <w:pPr>
+        <w:jc w:val="both"/>
+        <w:rPr>
+          <w:bCs/>
+          <w:lang w:val="en-US"/>
+        </w:rPr>
+      </w:pPr>
+      <w:r>
+        <w:rPr>
+          <w:bCs/>
+          <w:lang w:val="en-US"/>
+        </w:rPr>
+        <w:lastRenderedPageBreak/>
+        <w:t>TEMP:</w:t>
+      </w:r>
+    </w:p>
+    <w:p>
+      <w:pPr>
+        <w:jc w:val="both"/>
+        <w:rPr>
+          <w:bCs/>
+          <w:lang w:val="en-US"/>
+        </w:rPr>
+      </w:pPr>
+    </w:p>
+    <w:p>
+      <w:pPr>
+        <w:autoSpaceDE w:val="0"/>
+        <w:autoSpaceDN w:val="0"/>
+        <w:adjustRightInd w:val="0"/>
+        <w:spacing w:after="0" w:line="240" w:lineRule="auto"/>
+        <w:rPr>
+          <w:rFonts w:ascii="TimesNewRomanPSMT" w:hAnsi="TimesNewRomanPSMT" w:cs="TimesNewRomanPSMT"/>
+          <w:sz w:val="23"/>
+          <w:szCs w:val="23"/>
+          <w:lang w:val="en-US"/>
+        </w:rPr>
+      </w:pPr>
+      <w:r>
+        <w:rPr>
+          <w:rFonts w:ascii="TimesNewRomanPSMT" w:hAnsi="TimesNewRomanPSMT" w:cs="TimesNewRomanPSMT"/>
+          <w:sz w:val="23"/>
+          <w:szCs w:val="23"/>
+          <w:lang w:val="en-US"/>
+        </w:rPr>
+        <w:t>The concept of student-centered learning is to bring the classroom and students to life. The</w:t>
+      </w:r>
+    </w:p>
+    <w:p>
+      <w:pPr>
+        <w:autoSpaceDE w:val="0"/>
+        <w:autoSpaceDN w:val="0"/>
+        <w:adjustRightInd w:val="0"/>
+        <w:spacing w:after="0" w:line="240" w:lineRule="auto"/>
+        <w:rPr>
+          <w:rFonts w:ascii="TimesNewRomanPSMT" w:hAnsi="TimesNewRomanPSMT" w:cs="TimesNewRomanPSMT"/>
+          <w:sz w:val="23"/>
+          <w:szCs w:val="23"/>
+          <w:lang w:val="en-US"/>
+        </w:rPr>
+      </w:pPr>
+      <w:r>
+        <w:rPr>
+          <w:rFonts w:ascii="TimesNewRomanPSMT" w:hAnsi="TimesNewRomanPSMT" w:cs="TimesNewRomanPSMT"/>
+          <w:sz w:val="23"/>
+          <w:szCs w:val="23"/>
+          <w:lang w:val="en-US"/>
+        </w:rPr>
+        <w:t>teacher is considered a “guide on the side”, assisting and guiding students to meet the goals that have</w:t>
+      </w:r>
+    </w:p>
+    <w:p>
+      <w:pPr>
+        <w:jc w:val="both"/>
+        <w:rPr>
+          <w:bCs/>
+          <w:lang w:val="en-US"/>
+        </w:rPr>
+      </w:pPr>
+      <w:r>
+        <w:rPr>
+          <w:rFonts w:ascii="TimesNewRomanPSMT" w:hAnsi="TimesNewRomanPSMT" w:cs="TimesNewRomanPSMT"/>
+          <w:sz w:val="23"/>
+          <w:szCs w:val="23"/>
+          <w:lang w:val="en-US"/>
+        </w:rPr>
+        <w:t>been made by the students and the teacher.</w:t>
+      </w:r>
+      <w:r>
+        <w:rPr>
+          <w:rFonts w:ascii="TimesNewRomanPSMT" w:hAnsi="TimesNewRomanPSMT" w:cs="TimesNewRomanPSMT"/>
+          <w:sz w:val="23"/>
+          <w:szCs w:val="23"/>
+          <w:lang w:val="en-US"/>
+        </w:rPr>
+        <w:t xml:space="preserve"> (Overby, 2011</w:t>
+      </w:r>
+      <w:bookmarkStart w:id="2" w:name="_GoBack"/>
+      <w:bookmarkEnd w:id="2"/>
+      <w:r>
+        <w:rPr>
+          <w:rFonts w:ascii="TimesNewRomanPSMT" w:hAnsi="TimesNewRomanPSMT" w:cs="TimesNewRomanPSMT"/>
+          <w:sz w:val="23"/>
+          <w:szCs w:val="23"/>
+          <w:lang w:val="en-US"/>
+        </w:rPr>
+        <w:t>)</w:t>
+      </w:r>
+    </w:p>
+    <w:p>
+      <w:pPr>
+        <w:jc w:val="both"/>
+        <w:rPr>
+          <w:bCs/>
+          <w:lang w:val="en-US"/>
+        </w:rPr>
+      </w:pPr>
+    </w:p>
+    <w:p>
+      <w:pPr>
+        <w:jc w:val="both"/>
+        <w:rPr>
+          <w:bCs/>
+          <w:u w:val="single"/>
+          <w:lang w:val="en-US"/>
+        </w:rPr>
+      </w:pPr>
+      <w:r>
+        <w:rPr>
+          <w:bCs/>
+          <w:u w:val="single"/>
+          <w:lang w:val="en-US"/>
+        </w:rPr>
+        <w:t>Intro</w:t>
+      </w:r>
+    </w:p>
+    <w:p>
+      <w:pPr>
+        <w:jc w:val="both"/>
+        <w:rPr>
+          <w:bCs/>
+          <w:lang w:val="en-US"/>
+        </w:rPr>
+      </w:pPr>
+      <w:r>
+        <w:rPr>
+          <w:bCs/>
+          <w:lang w:val="en-US"/>
+        </w:rPr>
+        <w:t>The premise "one teaching style fits all," which is attributed to a teacher-centered instructional approach, is not working for a growing number of diverse, student populations. New challenges facing classroom teachers: legislative mandates for school renewal, diverse student needs, technological advances, and school violence prompted this researcher to look for an alternative. Examination of the literature detailed the assets of teacher- and learner-centered approaches for meeting the chal</w:t>
+      </w:r>
+      <w:r>
+        <w:rPr>
+          <w:bCs/>
+          <w:lang w:val="en-US"/>
+        </w:rPr>
+        <w:t xml:space="preserve">lenges of 21st century teachers </w:t>
+      </w:r>
+      <w:r>
+        <w:rPr>
+          <w:bCs/>
+          <w:lang w:val="en-US"/>
+        </w:rPr>
+        <w:t>(Brown, 2003)</w:t>
+      </w:r>
+    </w:p>
+    <w:p>
+      <w:pPr>
+        <w:jc w:val="both"/>
+        <w:rPr>
+          <w:bCs/>
+          <w:lang w:val="en-US"/>
+        </w:rPr>
+      </w:pPr>
+      <w:r>
+        <w:rPr>
+          <w:bCs/>
+          <w:lang w:val="en-US"/>
+        </w:rPr>
+        <w:t>With teacher educators, problems occur when teaching styles conflict with student learning styles, often resulting in limited learning or no learning (Brown, 2003)</w:t>
+      </w:r>
+    </w:p>
+    <w:p>
+      <w:pPr>
+        <w:jc w:val="both"/>
+        <w:rPr>
+          <w:bCs/>
+          <w:lang w:val="en-US"/>
+        </w:rPr>
+      </w:pPr>
+      <w:r>
+        <w:rPr>
+          <w:bCs/>
+          <w:lang w:val="en-US"/>
+        </w:rPr>
+        <w:t>Learner-centered classrooms place students at the center of classroom organization and respect their learnin</w:t>
+      </w:r>
+      <w:r>
+        <w:rPr>
+          <w:bCs/>
+          <w:lang w:val="en-US"/>
+        </w:rPr>
+        <w:t>g needs, strategies, and styles (Brown, 2003)</w:t>
+      </w:r>
+    </w:p>
+    <w:p>
+      <w:pPr>
+        <w:jc w:val="both"/>
+        <w:rPr>
+          <w:bCs/>
+          <w:lang w:val="en-US"/>
+        </w:rPr>
+      </w:pPr>
+      <w:r>
+        <w:rPr>
+          <w:bCs/>
+          <w:lang w:val="en-US"/>
+        </w:rPr>
+        <w:t>In learner-centered classrooms, students can be observed working individually or in pairs and small groups</w:t>
+      </w:r>
+      <w:r>
+        <w:rPr>
+          <w:bCs/>
+          <w:lang w:val="en-US"/>
+        </w:rPr>
+        <w:t xml:space="preserve"> on distinct tasks and projects (Brown, 2003)</w:t>
+      </w:r>
+    </w:p>
+    <w:p>
+      <w:pPr>
+        <w:jc w:val="both"/>
+        <w:rPr>
+          <w:bCs/>
+          <w:u w:val="single"/>
+          <w:lang w:val="en-US"/>
+        </w:rPr>
+      </w:pPr>
+      <w:r>
+        <w:rPr>
+          <w:bCs/>
+          <w:u w:val="single"/>
+          <w:lang w:val="en-US"/>
+        </w:rPr>
+        <w:t>Learner-centered approach</w:t>
+      </w:r>
+    </w:p>
+    <w:p>
+      <w:pPr>
+        <w:jc w:val="both"/>
+        <w:rPr>
+          <w:bCs/>
+          <w:lang w:val="en-US"/>
+        </w:rPr>
+      </w:pPr>
+      <w:r>
+        <w:rPr>
+          <w:bCs/>
+          <w:lang w:val="en-US"/>
+        </w:rPr>
+        <w:t>An essential factor for a learner-centered approach is placing the learning characteristics of all learners under the microscope with specific emph</w:t>
+      </w:r>
+      <w:r>
+        <w:rPr>
+          <w:bCs/>
+          <w:lang w:val="en-US"/>
+        </w:rPr>
+        <w:t>asis on low-performing learners (Brown, 2003)</w:t>
+      </w:r>
+    </w:p>
+    <w:p>
+      <w:pPr>
+        <w:jc w:val="both"/>
+        <w:rPr>
+          <w:bCs/>
+          <w:lang w:val="en-US"/>
+        </w:rPr>
+      </w:pPr>
+      <w:r>
+        <w:rPr>
+          <w:bCs/>
+          <w:lang w:val="en-US"/>
+        </w:rPr>
+        <w:t>McCombs (1997) explained that the locus in a learner-centered approach is on individual learners' heredity, experiences, perspectives, backgrounds, talents, interests, capacities, and needs.</w:t>
+      </w:r>
+    </w:p>
+    <w:p>
+      <w:pPr>
+        <w:jc w:val="both"/>
+        <w:rPr>
+          <w:bCs/>
+          <w:lang w:val="en-US"/>
+        </w:rPr>
+      </w:pPr>
+    </w:p>
+    <w:p>
+      <w:pPr>
+        <w:jc w:val="both"/>
+        <w:rPr>
+          <w:bCs/>
+          <w:u w:val="single"/>
+          <w:lang w:val="en-US"/>
+        </w:rPr>
+      </w:pPr>
+      <w:r>
+        <w:rPr>
+          <w:bCs/>
+          <w:u w:val="single"/>
+          <w:lang w:val="en-US"/>
+        </w:rPr>
+        <w:t>Teacher-centered approach</w:t>
+      </w:r>
+    </w:p>
+    <w:p>
+      <w:pPr>
+        <w:jc w:val="both"/>
+        <w:rPr>
+          <w:bCs/>
+          <w:lang w:val="en-US"/>
+        </w:rPr>
+      </w:pPr>
+      <w:r>
+        <w:rPr>
+          <w:bCs/>
+          <w:lang w:val="en-US"/>
+        </w:rPr>
+        <w:t>The teacher-centered approach is associated chiefly with the transmission of knowledge. McDonald (2002) clarified the definition by saying that the work of teachers depends upon the abilities, skills and efforts of their students. Student achievement is at the forefront of teacher-centered curriculum, but teachers are driven to meet accountability standards and often sacrifice the needs of the students to e</w:t>
+      </w:r>
+      <w:r>
+        <w:rPr>
+          <w:bCs/>
+          <w:lang w:val="en-US"/>
+        </w:rPr>
+        <w:t>nsure exposure to the standards. (Brown, 2003)</w:t>
+      </w:r>
+    </w:p>
+    <w:p>
+      <w:pPr>
+        <w:jc w:val="both"/>
+        <w:rPr>
+          <w:bCs/>
+          <w:lang w:val="en-US"/>
+        </w:rPr>
+      </w:pPr>
+      <w:r>
+        <w:rPr>
+          <w:bCs/>
+          <w:lang w:val="en-US"/>
+        </w:rPr>
+        <w:t>Teachers in a teacher-centered environment focus on making relationships with students that are anchored in intellectual explorations of selected materials. They focus more on content than on student processing. </w:t>
+      </w:r>
+      <w:r>
+        <w:rPr>
+          <w:bCs/>
+          <w:lang w:val="en-US"/>
+        </w:rPr>
+        <w:t>(Brown, 2003)</w:t>
+      </w:r>
+    </w:p>
+    <w:p>
+      <w:pPr>
+        <w:jc w:val="both"/>
+        <w:rPr>
+          <w:bCs/>
+          <w:lang w:val="en-US"/>
+        </w:rPr>
+      </w:pPr>
+    </w:p>
+    <w:p>
+      <w:pPr>
+        <w:jc w:val="both"/>
+        <w:rPr>
+          <w:bCs/>
+          <w:lang w:val="en-US"/>
+        </w:rPr>
+      </w:pPr>
+      <w:r>
+        <w:rPr>
+          <w:bCs/>
+          <w:u w:val="single"/>
+          <w:lang w:val="en-US"/>
+        </w:rPr>
+        <w:t>Semi conclusion</w:t>
+      </w:r>
+      <w:r>
+        <w:rPr>
+          <w:bCs/>
+          <w:lang w:val="en-US"/>
+        </w:rPr>
+        <w:t>:</w:t>
+      </w:r>
+    </w:p>
+    <w:p>
+      <w:pPr>
+        <w:jc w:val="both"/>
+        <w:rPr>
+          <w:bCs/>
+          <w:lang w:val="en-US"/>
+        </w:rPr>
+      </w:pPr>
+      <w:r>
+        <w:rPr>
+          <w:bCs/>
+          <w:lang w:val="en-US"/>
+        </w:rPr>
+        <w:t xml:space="preserve">Both approaches recognize the student as a key factor in improving student achievement. The teacher-centered approach places control for learning in the hands of the teacher. The teacher uses her expertise in content knowledge to help learners make connections. The effort to get to know the learner and how he processes information is secondary. The learner-centered approach, however, places more of the </w:t>
+      </w:r>
+      <w:r>
+        <w:rPr>
+          <w:bCs/>
+          <w:lang w:val="en-US"/>
+        </w:rPr>
+        <w:lastRenderedPageBreak/>
+        <w:t>responsibility for knowing individual learner capabilities and creating an environment where learners can make learning connections. Similarly the onus for achieving is shifted to the student. Teachers provide a variety of instructional methods and techniques for helping learners construct their learning and develop a system for applying knowledge and theory.</w:t>
+      </w:r>
+    </w:p>
+    <w:p>
+      <w:pPr>
+        <w:jc w:val="both"/>
+        <w:rPr>
+          <w:bCs/>
+          <w:u w:val="single"/>
+        </w:rPr>
+      </w:pPr>
+      <w:r>
+        <w:rPr>
+          <w:bCs/>
+          <w:u w:val="single"/>
+        </w:rPr>
+        <w:t>Teaching-Centered Environments</w:t>
+      </w:r>
+    </w:p>
+    <w:p>
+      <w:pPr>
+        <w:jc w:val="both"/>
+        <w:rPr>
+          <w:bCs/>
+        </w:rPr>
+      </w:pPr>
+    </w:p>
+    <w:p>
+      <w:pPr>
+        <w:jc w:val="both"/>
+        <w:rPr>
+          <w:bCs/>
+          <w:lang w:val="en-US"/>
+        </w:rPr>
+      </w:pPr>
+      <w:r>
+        <w:rPr>
+          <w:bCs/>
+          <w:lang w:val="en-US"/>
+        </w:rPr>
+        <w:t>Direct instruction is the predominant instructional practice used in the teacher-centered approach. Instructional schedules and urgency to comply with legislation do not allocate time for teachers to pose open-ended questions or to work on problem-based projects. Boyer (as cited in Perkins, 1993) reported that one percent of instructional time is devoted to questions that invite thoughtful responses.</w:t>
+      </w:r>
+      <w:r>
+        <w:rPr>
+          <w:bCs/>
+          <w:lang w:val="en-US"/>
+        </w:rPr>
+        <w:t xml:space="preserve"> </w:t>
+      </w:r>
+      <w:r>
+        <w:rPr>
+          <w:bCs/>
+          <w:lang w:val="en-US"/>
+        </w:rPr>
+        <w:t>However, the expertise that teachers bring to the learning context cannot be underestimated. They see the big picture and have a command of the content. Traditionally, teachers decided what students would learn and how. Orchestration in traditional classrooms is limited because student interaction is basically responding to teacher-directed questions. Rarely do students construct their own learning; achievement is measured on objective tests. </w:t>
+      </w:r>
+      <w:r>
+        <w:rPr>
+          <w:bCs/>
+          <w:lang w:val="en-US"/>
+        </w:rPr>
+        <w:t>(Brown, 2003)</w:t>
+      </w:r>
+    </w:p>
+    <w:p>
+      <w:pPr>
+        <w:jc w:val="both"/>
+        <w:rPr>
+          <w:bCs/>
+          <w:lang w:val="en-US"/>
+        </w:rPr>
+      </w:pPr>
+    </w:p>
+    <w:p>
+      <w:pPr>
+        <w:jc w:val="both"/>
+        <w:rPr>
+          <w:bCs/>
+          <w:u w:val="single"/>
+          <w:lang w:val="en-US"/>
+        </w:rPr>
+      </w:pPr>
+      <w:r>
+        <w:rPr>
+          <w:bCs/>
+          <w:u w:val="single"/>
+          <w:lang w:val="en-US"/>
+        </w:rPr>
+        <w:t>Learning-centered</w:t>
+      </w:r>
+    </w:p>
+    <w:p>
+      <w:pPr>
+        <w:jc w:val="both"/>
+        <w:rPr>
+          <w:bCs/>
+          <w:lang w:val="en-US"/>
+        </w:rPr>
+      </w:pPr>
+      <w:r>
+        <w:rPr>
+          <w:bCs/>
+          <w:lang w:val="en-US"/>
+        </w:rPr>
+        <w:t>Tomlinson (2000) adds that the differences in students are significant enough to make a major impact on what students need to learn, the pace at which they need to learn it, and the support they need from teachers and others to learn it.</w:t>
+      </w:r>
+      <w:r>
+        <w:rPr>
+          <w:bCs/>
+          <w:lang w:val="en-US"/>
+        </w:rPr>
+        <w:t xml:space="preserve"> (Brown, 2003)</w:t>
+      </w:r>
+    </w:p>
+    <w:p>
+      <w:pPr>
+        <w:jc w:val="both"/>
+        <w:rPr>
+          <w:bCs/>
+          <w:lang w:val="en-US"/>
+        </w:rPr>
+      </w:pPr>
+      <w:r>
+        <w:rPr>
+          <w:bCs/>
+          <w:lang w:val="en-US"/>
+        </w:rPr>
+        <w:t> With the learner-centered approach, teachers bring command of content knowledge but design flexibility for learners to construct their learning. Learner needs and characteristics take precedence over knowledge of facts and skills; the emphasis is on engaging learners in learning for understanding and thinking, to help them build their own interpretations. Teacher narratives and the emphasis on learner characteristics make the learner-centered approach a viable alternative for matching teaching practices with learner needs.</w:t>
+      </w:r>
+      <w:r>
+        <w:rPr>
+          <w:bCs/>
+          <w:lang w:val="en-US"/>
+        </w:rPr>
+        <w:t xml:space="preserve"> </w:t>
+      </w:r>
+      <w:r>
+        <w:rPr>
+          <w:bCs/>
+          <w:lang w:val="en-US"/>
+        </w:rPr>
+        <w:t>(Brown, 2003)</w:t>
+      </w:r>
+    </w:p>
+    <w:p>
+      <w:pPr>
+        <w:jc w:val="both"/>
+        <w:rPr>
+          <w:bCs/>
+          <w:lang w:val="en-US"/>
+        </w:rPr>
+      </w:pPr>
+    </w:p>
+    <w:p>
+      <w:pPr>
+        <w:jc w:val="both"/>
+        <w:rPr>
+          <w:bCs/>
+          <w:u w:val="single"/>
+          <w:lang w:val="en-US"/>
+        </w:rPr>
+      </w:pPr>
+      <w:r>
+        <w:rPr>
+          <w:bCs/>
+          <w:u w:val="single"/>
+          <w:lang w:val="en-US"/>
+        </w:rPr>
+        <w:t>Reflecive inquiry</w:t>
+      </w:r>
+    </w:p>
+    <w:p>
+      <w:pPr>
+        <w:jc w:val="both"/>
+        <w:rPr>
+          <w:bCs/>
+          <w:lang w:val="en-US"/>
+        </w:rPr>
+      </w:pPr>
+      <w:r>
+        <w:rPr>
+          <w:bCs/>
+          <w:lang w:val="en-US"/>
+        </w:rPr>
+        <w:t>In teacher-centered environments, reflection is manifested as limited discussion of content knowledge with a mentor or a small number of teachers. Thinking is basically the responsibility of the teacher; students memorize and recite information given by the teacher. McDonald (2002) explains that teachers make a crucial decision: they decide what they want their student to understand. Students' performances show lingering misunderstandings and a need for further coaxing. Assessment points out deficiencies but does not offer processes for application in other situations.</w:t>
+      </w:r>
+      <w:r>
+        <w:rPr>
+          <w:bCs/>
+          <w:lang w:val="en-US"/>
+        </w:rPr>
+        <w:t xml:space="preserve"> (Brown, 2003)</w:t>
+      </w:r>
+    </w:p>
+    <w:p>
+      <w:pPr>
+        <w:jc w:val="both"/>
+        <w:rPr>
+          <w:bCs/>
+          <w:lang w:val="en-US"/>
+        </w:rPr>
+      </w:pPr>
+    </w:p>
+    <w:p>
+      <w:pPr>
+        <w:jc w:val="both"/>
+        <w:rPr>
+          <w:bCs/>
+          <w:u w:val="single"/>
+          <w:lang w:val="en-US"/>
+        </w:rPr>
+      </w:pPr>
+      <w:r>
+        <w:rPr>
+          <w:bCs/>
+          <w:u w:val="single"/>
+          <w:lang w:val="en-US"/>
+        </w:rPr>
+        <w:t>Thinking-centered learning</w:t>
+      </w:r>
+    </w:p>
+    <w:p>
+      <w:pPr>
+        <w:jc w:val="both"/>
+        <w:rPr>
+          <w:bCs/>
+          <w:lang w:val="en-US"/>
+        </w:rPr>
+      </w:pPr>
+      <w:r>
+        <w:rPr>
+          <w:bCs/>
+          <w:lang w:val="en-US"/>
+        </w:rPr>
+        <w:t>The goal of a learner-centered approach is to get students focused on thinking about the content they are learning (Perkins, 1994). Orchestration in the learner-centered classroom reflects a variety of ways for learners to acquire content. Students construct their learning by working collaboratively in study groups to solve authentic problems and to critique, defend, or explore alternative points of view. Students are encouraged to make meaning by producing projects that become the basis for teaching others what they have learned. Although students are active learners, the teacher's expertise is still a powerful part of the learning equation.</w:t>
+      </w:r>
+      <w:r>
+        <w:rPr>
+          <w:bCs/>
+          <w:lang w:val="en-US"/>
+        </w:rPr>
+        <w:t xml:space="preserve"> </w:t>
+      </w:r>
+      <w:r>
+        <w:rPr>
+          <w:bCs/>
+          <w:lang w:val="en-US"/>
+        </w:rPr>
+        <w:t>(Brown, 2003)</w:t>
+      </w:r>
+    </w:p>
+    <w:p>
+      <w:pPr>
+        <w:jc w:val="both"/>
+        <w:rPr>
+          <w:bCs/>
+          <w:lang w:val="en-US"/>
+        </w:rPr>
+      </w:pPr>
+    </w:p>
+    <w:p>
+      <w:pPr>
+        <w:jc w:val="both"/>
+        <w:rPr>
+          <w:bCs/>
+          <w:lang w:val="en-US"/>
+        </w:rPr>
+      </w:pPr>
+      <w:r>
+        <w:rPr>
+          <w:bCs/>
+          <w:lang w:val="en-US"/>
+        </w:rPr>
+        <w:t>Controlling how instruction is provided distinguishes teacher-centered from the learner-centered approach. Content and methods are handed down to teachers in the teacher-centered approach. Teachers do not participate in the crafting or implementation of curriculum. Usually, they are given directions by people who are not involved in instructing children and who often never knew or have lost sight of the dynamics that diverse populations place on classroom practice.</w:t>
+      </w:r>
+      <w:r>
+        <w:rPr>
+          <w:bCs/>
+          <w:lang w:val="en-US"/>
+        </w:rPr>
+        <w:t xml:space="preserve"> (Brown, 2003)</w:t>
+      </w:r>
+    </w:p>
+    <w:p>
+      <w:pPr>
+        <w:jc w:val="both"/>
+        <w:rPr>
+          <w:bCs/>
+          <w:lang w:val="en-US"/>
+        </w:rPr>
+      </w:pPr>
+    </w:p>
+    <w:p>
+      <w:pPr>
+        <w:jc w:val="both"/>
+        <w:rPr>
+          <w:bCs/>
+          <w:lang w:val="en-US"/>
+        </w:rPr>
+      </w:pPr>
+      <w:r>
+        <w:rPr>
+          <w:bCs/>
+          <w:lang w:val="en-US"/>
+        </w:rPr>
+        <w:t>In both approaches, teachers provide background data and content, and pose questions that students can use to create meaning. However, the diversity of teaching methodology, assessing the quality of the programs and learning that is an integral part of the learner-centered approach are ignored in the teacher-centered approach. Similarly, students' characteristics become the data that teachers use to match learning. Conversely, in the learner-centered approach the curriculum, although often commercially developed, is endorsed by the faculty; they make decisions about what is appropriate for their learners and select strategies that will work for their learners. Developers of learner-centered curricula are committed to seeing that teachers help students achieve and that teachers are provided experiences to help them grow professionally.</w:t>
+      </w:r>
+      <w:r>
+        <w:rPr>
+          <w:bCs/>
+          <w:lang w:val="en-US"/>
+        </w:rPr>
+        <w:t xml:space="preserve"> (Brown, 2003)</w:t>
+      </w:r>
+    </w:p>
+    <w:p>
+      <w:pPr>
+        <w:jc w:val="both"/>
+        <w:rPr>
+          <w:bCs/>
+          <w:lang w:val="en-US"/>
+        </w:rPr>
+      </w:pPr>
+    </w:p>
+    <w:p>
+      <w:pPr>
+        <w:jc w:val="both"/>
+        <w:rPr>
+          <w:bCs/>
+          <w:lang w:val="en-US"/>
+        </w:rPr>
+      </w:pPr>
+      <w:r>
+        <w:rPr>
+          <w:bCs/>
+          <w:lang w:val="en-US"/>
+        </w:rPr>
+        <w:t> To support a learner-centered approach, stakeholders must support the ideology. Issues of societal change, alternative pathways to teaching, and the historical context of educational practices cannot be automatic</w:t>
+      </w:r>
+      <w:r>
+        <w:rPr>
+          <w:bCs/>
+          <w:lang w:val="en-US"/>
+        </w:rPr>
+        <w:t xml:space="preserve"> (Brown, 2003)</w:t>
       </w:r>
     </w:p>
     <w:sectPr>
@@ -9014,7 +8811,6 @@
   <w:style w:type="character" w:default="1" w:styleId="a1">
     <w:name w:val="Default Paragraph Font"/>
     <w:uiPriority w:val="1"/>
-    <w:semiHidden/>
     <w:unhideWhenUsed/>
   </w:style>
   <w:style w:type="table" w:default="1" w:styleId="a2">
@@ -9480,7 +9276,7 @@
 </file>
 
 <file path=customXml/itemProps1.xml><?xml version="1.0" encoding="utf-8"?>
-<ds:datastoreItem xmlns:ds="http://schemas.openxmlformats.org/officeDocument/2006/customXml" ds:itemID="{64727764-A5CD-40D3-8E4F-E1C540AC379B}">
+<ds:datastoreItem xmlns:ds="http://schemas.openxmlformats.org/officeDocument/2006/customXml" ds:itemID="{6763FA8C-8C9D-4598-8C16-A4BC8A9AD0F6}">
   <ds:schemaRefs>
     <ds:schemaRef ds:uri="http://schemas.openxmlformats.org/officeDocument/2006/bibliography"/>
   </ds:schemaRefs>

</xml_diff>

<commit_message>
minor changes to proposal doc
</commit_message>
<xml_diff>
--- a/Research proposal_Alexey Panin.docx
+++ b/Research proposal_Alexey Panin.docx
@@ -374,7 +374,15 @@
         <w:rPr>
           <w:lang w:val="en-US"/>
         </w:rPr>
-        <w:t>etween demand and supply side (</w:t>
+        <w:t>etween demand and suppl</w:t>
+      </w:r>
+      <w:bookmarkStart w:id="0" w:name="_GoBack"/>
+      <w:bookmarkEnd w:id="0"/>
+      <w:r>
+        <w:rPr>
+          <w:lang w:val="en-US"/>
+        </w:rPr>
+        <w:t>y side (</w:t>
       </w:r>
       <w:r>
         <w:rPr>
@@ -1495,8 +1503,8 @@
           <w:lang w:val="en-US"/>
         </w:rPr>
       </w:pPr>
-      <w:bookmarkStart w:id="0" w:name="OLE_LINK1"/>
-      <w:bookmarkStart w:id="1" w:name="OLE_LINK2"/>
+      <w:bookmarkStart w:id="1" w:name="OLE_LINK1"/>
+      <w:bookmarkStart w:id="2" w:name="OLE_LINK2"/>
       <w:r>
         <w:rPr>
           <w:color w:val="FF0000"/>
@@ -1519,8 +1527,8 @@
         <w:t>)</w:t>
       </w:r>
     </w:p>
-    <w:bookmarkEnd w:id="0"/>
     <w:bookmarkEnd w:id="1"/>
+    <w:bookmarkEnd w:id="2"/>
     <w:p>
       <w:pPr>
         <w:pStyle w:val="2"/>
@@ -6043,8 +6051,31 @@
           <w:bCs/>
           <w:lang w:val="en-US"/>
         </w:rPr>
-        <w:t>Environments. Available from</w:t>
-      </w:r>
+        <w:t xml:space="preserve">Environments. Available </w:t>
+      </w:r>
+      <w:proofErr w:type="spellStart"/>
+      <w:r>
+        <w:rPr>
+          <w:bCs/>
+          <w:lang w:val="en-US"/>
+        </w:rPr>
+        <w:t>fro</w:t>
+      </w:r>
+      <w:r>
+        <w:rPr>
+          <w:bCs/>
+          <w:lang w:val="en-US"/>
+        </w:rPr>
+        <w:t>class</w:t>
+      </w:r>
+      <w:r>
+        <w:rPr>
+          <w:bCs/>
+          <w:lang w:val="en-US"/>
+        </w:rPr>
+        <w:t>m</w:t>
+      </w:r>
+      <w:proofErr w:type="spellEnd"/>
       <w:r>
         <w:rPr>
           <w:bCs/>
@@ -6237,8 +6268,6 @@
           <w:lang w:val="en-US"/>
         </w:rPr>
       </w:pPr>
-      <w:bookmarkStart w:id="2" w:name="_GoBack"/>
-      <w:bookmarkEnd w:id="2"/>
     </w:p>
     <w:sectPr>
       <w:pgSz w:w="11906" w:h="16838"/>
@@ -9487,7 +9516,7 @@
 </file>
 
 <file path=customXml/itemProps1.xml><?xml version="1.0" encoding="utf-8"?>
-<ds:datastoreItem xmlns:ds="http://schemas.openxmlformats.org/officeDocument/2006/customXml" ds:itemID="{7F8438AB-D00E-4FD6-B669-0A12C34FA693}">
+<ds:datastoreItem xmlns:ds="http://schemas.openxmlformats.org/officeDocument/2006/customXml" ds:itemID="{72FD123C-4080-475E-A366-B1CA3C5D91F7}">
   <ds:schemaRefs>
     <ds:schemaRef ds:uri="http://schemas.openxmlformats.org/officeDocument/2006/bibliography"/>
   </ds:schemaRefs>

</xml_diff>